<commit_message>
sebelum add routing manual
</commit_message>
<xml_diff>
--- a/Pembuatan To-do List db json.docx
+++ b/Pembuatan To-do List db json.docx
@@ -4,6 +4,7 @@
   <w:body>
     <w:p>
       <w:pPr>
+        <w:ind w:firstLine="360"/>
         <w:jc w:val="center"/>
         <w:rPr>
           <w:rFonts w:ascii="Times New Roman" w:hAnsi="Times New Roman" w:cs="Times New Roman"/>
@@ -1076,6 +1077,96 @@
           <w:rFonts w:ascii="Times New Roman" w:hAnsi="Times New Roman" w:cs="Times New Roman"/>
           <w:sz w:val="24"/>
         </w:rPr>
+        <w:t>https://www.google.com/imgres?imgurl=https%3A%2F%2Fimages.ctfassets.net%2Flzny33ho1g45%2F65lKBKLDgTQiHQCIvYtoge%2F1a4596f33a8f56db421948dc338a3bf8%2Fimage11.png&amp;imgrefurl=https%3A%2F%2Fzapier.com%2Fblog%2Fbest-todo-list-apps%2F&amp;tbnid=_JT_RFvdQPwZ8M&amp;vet=12ahUKEwjvkOjOqeX2AhWULrcAHbubA1QQMygdegUIARD3AQ..i&amp;docid=s7QQwmdHzwoKOM&amp;w=1999&amp;h=1223&amp;q=to%20do%20list%20desktop&amp;ved=2ahUKEwjvkOjOqeX2AhWULrcAHbubA1QQMygdegUIARD3AQ</w:t>
+      </w:r>
+      <w:bookmarkStart w:id="0" w:name="_GoBack"/>
+      <w:bookmarkEnd w:id="0"/>
+    </w:p>
+    <w:p>
+      <w:pPr>
+        <w:jc w:val="both"/>
+        <w:rPr>
+          <w:rFonts w:ascii="Times New Roman" w:hAnsi="Times New Roman" w:cs="Times New Roman"/>
+          <w:sz w:val="24"/>
+        </w:rPr>
+      </w:pPr>
+      <w:r>
+        <w:rPr>
+          <w:noProof/>
+        </w:rPr>
+        <w:lastRenderedPageBreak/>
+        <w:drawing>
+          <wp:inline distT="0" distB="0" distL="0" distR="0" wp14:anchorId="2D60F9BD" wp14:editId="21398EBC">
+            <wp:extent cx="5731510" cy="3506572"/>
+            <wp:effectExtent l="0" t="0" r="2540" b="0"/>
+            <wp:docPr id="4" name="Picture 4" descr="8 best to do list apps of 2022 | Zapier"/>
+            <wp:cNvGraphicFramePr>
+              <a:graphicFrameLocks xmlns:a="http://schemas.openxmlformats.org/drawingml/2006/main" noChangeAspect="1"/>
+            </wp:cNvGraphicFramePr>
+            <a:graphic xmlns:a="http://schemas.openxmlformats.org/drawingml/2006/main">
+              <a:graphicData uri="http://schemas.openxmlformats.org/drawingml/2006/picture">
+                <pic:pic xmlns:pic="http://schemas.openxmlformats.org/drawingml/2006/picture">
+                  <pic:nvPicPr>
+                    <pic:cNvPr id="0" name="Picture 1" descr="8 best to do list apps of 2022 | Zapier"/>
+                    <pic:cNvPicPr>
+                      <a:picLocks noChangeAspect="1" noChangeArrowheads="1"/>
+                    </pic:cNvPicPr>
+                  </pic:nvPicPr>
+                  <pic:blipFill>
+                    <a:blip r:embed="rId8" cstate="print">
+                      <a:extLst>
+                        <a:ext uri="{28A0092B-C50C-407E-A947-70E740481C1C}">
+                          <a14:useLocalDpi xmlns:a14="http://schemas.microsoft.com/office/drawing/2010/main" val="0"/>
+                        </a:ext>
+                      </a:extLst>
+                    </a:blip>
+                    <a:srcRect/>
+                    <a:stretch>
+                      <a:fillRect/>
+                    </a:stretch>
+                  </pic:blipFill>
+                  <pic:spPr bwMode="auto">
+                    <a:xfrm>
+                      <a:off x="0" y="0"/>
+                      <a:ext cx="5731510" cy="3506572"/>
+                    </a:xfrm>
+                    <a:prstGeom prst="rect">
+                      <a:avLst/>
+                    </a:prstGeom>
+                    <a:noFill/>
+                    <a:ln>
+                      <a:noFill/>
+                    </a:ln>
+                  </pic:spPr>
+                </pic:pic>
+              </a:graphicData>
+            </a:graphic>
+          </wp:inline>
+        </w:drawing>
+      </w:r>
+    </w:p>
+    <w:p>
+      <w:pPr>
+        <w:jc w:val="both"/>
+        <w:rPr>
+          <w:rFonts w:ascii="Times New Roman" w:hAnsi="Times New Roman" w:cs="Times New Roman"/>
+          <w:sz w:val="24"/>
+        </w:rPr>
+      </w:pPr>
+    </w:p>
+    <w:p>
+      <w:pPr>
+        <w:jc w:val="both"/>
+        <w:rPr>
+          <w:rFonts w:ascii="Times New Roman" w:hAnsi="Times New Roman" w:cs="Times New Roman"/>
+          <w:sz w:val="24"/>
+        </w:rPr>
+      </w:pPr>
+      <w:r>
+        <w:rPr>
+          <w:rFonts w:ascii="Times New Roman" w:hAnsi="Times New Roman" w:cs="Times New Roman"/>
+          <w:sz w:val="24"/>
+        </w:rPr>
         <w:t xml:space="preserve">Form validation : </w:t>
       </w:r>
     </w:p>
@@ -1087,7 +1178,6 @@
           <w:sz w:val="24"/>
         </w:rPr>
       </w:pPr>
-      <w:bookmarkStart w:id="0" w:name="_GoBack"/>
       <w:r>
         <w:rPr>
           <w:noProof/>
@@ -1108,7 +1198,7 @@
                     <pic:cNvPicPr/>
                   </pic:nvPicPr>
                   <pic:blipFill>
-                    <a:blip r:embed="rId8"/>
+                    <a:blip r:embed="rId9"/>
                     <a:stretch>
                       <a:fillRect/>
                     </a:stretch>
@@ -1128,7 +1218,6 @@
           </wp:inline>
         </w:drawing>
       </w:r>
-      <w:bookmarkEnd w:id="0"/>
     </w:p>
     <w:p>
       <w:pPr>

</xml_diff>

<commit_message>
update file db json terbaru
</commit_message>
<xml_diff>
--- a/Pembuatan To-do List db json.docx
+++ b/Pembuatan To-do List db json.docx
@@ -1079,8 +1079,6 @@
         </w:rPr>
         <w:t>https://www.google.com/imgres?imgurl=https%3A%2F%2Fimages.ctfassets.net%2Flzny33ho1g45%2F65lKBKLDgTQiHQCIvYtoge%2F1a4596f33a8f56db421948dc338a3bf8%2Fimage11.png&amp;imgrefurl=https%3A%2F%2Fzapier.com%2Fblog%2Fbest-todo-list-apps%2F&amp;tbnid=_JT_RFvdQPwZ8M&amp;vet=12ahUKEwjvkOjOqeX2AhWULrcAHbubA1QQMygdegUIARD3AQ..i&amp;docid=s7QQwmdHzwoKOM&amp;w=1999&amp;h=1223&amp;q=to%20do%20list%20desktop&amp;ved=2ahUKEwjvkOjOqeX2AhWULrcAHbubA1QQMygdegUIARD3AQ</w:t>
       </w:r>
-      <w:bookmarkStart w:id="0" w:name="_GoBack"/>
-      <w:bookmarkEnd w:id="0"/>
     </w:p>
     <w:p>
       <w:pPr>
@@ -1162,6 +1160,108 @@
           <w:sz w:val="24"/>
         </w:rPr>
       </w:pPr>
+    </w:p>
+    <w:p>
+      <w:pPr>
+        <w:jc w:val="both"/>
+        <w:rPr>
+          <w:rFonts w:ascii="Times New Roman" w:hAnsi="Times New Roman" w:cs="Times New Roman"/>
+          <w:sz w:val="24"/>
+        </w:rPr>
+      </w:pPr>
+      <w:r>
+        <w:rPr>
+          <w:rFonts w:ascii="Times New Roman" w:hAnsi="Times New Roman" w:cs="Times New Roman"/>
+          <w:sz w:val="24"/>
+        </w:rPr>
+        <w:t xml:space="preserve">Profile Side Navbar : </w:t>
+      </w:r>
+    </w:p>
+    <w:p>
+      <w:pPr>
+        <w:jc w:val="both"/>
+        <w:rPr>
+          <w:rFonts w:ascii="Times New Roman" w:hAnsi="Times New Roman" w:cs="Times New Roman"/>
+          <w:sz w:val="24"/>
+        </w:rPr>
+      </w:pPr>
+      <w:r>
+        <w:rPr>
+          <w:rFonts w:ascii="Times New Roman" w:hAnsi="Times New Roman" w:cs="Times New Roman"/>
+          <w:sz w:val="24"/>
+        </w:rPr>
+        <w:t>https://www.google.com/imgres?imgurl=https%3A%2F%2Fcdn.dribbble.com%2Fusers%2F1332101%2Fscreenshots%2F7004785%2Fdribbble-productionkit-navigation_4x.png%3Fcompress%3D1%26resize%3D400x300%26vertical%3Dtop&amp;imgrefurl=https%3A%2F%2Fdribbble.com%2Ftags%2Fside_navigation%3Fpage%3D4%26s%3Dlatest&amp;tbnid=cxoR5zQJQa0WWM&amp;vet=12ahUKEwjmm7Pslu72AhWHgGMGHUb5AV4QMygCegUIARC_AQ..i&amp;docid=TYnlhMJuzBKncM&amp;w=400&amp;h=300&amp;itg=1&amp;q=side%20navbar%20profile&amp;ved=2ahUKEwjmm7Pslu72AhWHgGMGHUb5AV4QMygCegUIARC_AQ#imgrc=cxoR5zQJQa0WWM&amp;imgdii=v7r5yX47kL2p9M</w:t>
+      </w:r>
+      <w:bookmarkStart w:id="0" w:name="_GoBack"/>
+      <w:bookmarkEnd w:id="0"/>
+    </w:p>
+    <w:p>
+      <w:pPr>
+        <w:jc w:val="both"/>
+        <w:rPr>
+          <w:rFonts w:ascii="Times New Roman" w:hAnsi="Times New Roman" w:cs="Times New Roman"/>
+          <w:sz w:val="24"/>
+        </w:rPr>
+      </w:pPr>
+      <w:r>
+        <w:rPr>
+          <w:noProof/>
+        </w:rPr>
+        <w:lastRenderedPageBreak/>
+        <w:drawing>
+          <wp:inline distT="0" distB="0" distL="0" distR="0" wp14:anchorId="0B3A2519" wp14:editId="7A1B5BBB">
+            <wp:extent cx="5731510" cy="3223895"/>
+            <wp:effectExtent l="0" t="0" r="2540" b="0"/>
+            <wp:docPr id="5" name="Picture 5"/>
+            <wp:cNvGraphicFramePr>
+              <a:graphicFrameLocks xmlns:a="http://schemas.openxmlformats.org/drawingml/2006/main" noChangeAspect="1"/>
+            </wp:cNvGraphicFramePr>
+            <a:graphic xmlns:a="http://schemas.openxmlformats.org/drawingml/2006/main">
+              <a:graphicData uri="http://schemas.openxmlformats.org/drawingml/2006/picture">
+                <pic:pic xmlns:pic="http://schemas.openxmlformats.org/drawingml/2006/picture">
+                  <pic:nvPicPr>
+                    <pic:cNvPr id="1" name=""/>
+                    <pic:cNvPicPr/>
+                  </pic:nvPicPr>
+                  <pic:blipFill>
+                    <a:blip r:embed="rId9"/>
+                    <a:stretch>
+                      <a:fillRect/>
+                    </a:stretch>
+                  </pic:blipFill>
+                  <pic:spPr>
+                    <a:xfrm>
+                      <a:off x="0" y="0"/>
+                      <a:ext cx="5731510" cy="3223895"/>
+                    </a:xfrm>
+                    <a:prstGeom prst="rect">
+                      <a:avLst/>
+                    </a:prstGeom>
+                  </pic:spPr>
+                </pic:pic>
+              </a:graphicData>
+            </a:graphic>
+          </wp:inline>
+        </w:drawing>
+      </w:r>
+    </w:p>
+    <w:p>
+      <w:pPr>
+        <w:jc w:val="both"/>
+        <w:rPr>
+          <w:rFonts w:ascii="Times New Roman" w:hAnsi="Times New Roman" w:cs="Times New Roman"/>
+          <w:sz w:val="24"/>
+        </w:rPr>
+      </w:pPr>
+    </w:p>
+    <w:p>
+      <w:pPr>
+        <w:jc w:val="both"/>
+        <w:rPr>
+          <w:rFonts w:ascii="Times New Roman" w:hAnsi="Times New Roman" w:cs="Times New Roman"/>
+          <w:sz w:val="24"/>
+        </w:rPr>
+      </w:pPr>
       <w:r>
         <w:rPr>
           <w:rFonts w:ascii="Times New Roman" w:hAnsi="Times New Roman" w:cs="Times New Roman"/>
@@ -1198,7 +1298,7 @@
                     <pic:cNvPicPr/>
                   </pic:nvPicPr>
                   <pic:blipFill>
-                    <a:blip r:embed="rId9"/>
+                    <a:blip r:embed="rId10"/>
                     <a:stretch>
                       <a:fillRect/>
                     </a:stretch>

</xml_diff>